<commit_message>
Misc, messing about with Quandl
</commit_message>
<xml_diff>
--- a/Programming for Finance/Project/Cameron_Pfiffer_PFF_Project.docx
+++ b/Programming for Finance/Project/Cameron_Pfiffer_PFF_Project.docx
@@ -10,6 +10,7 @@
           <w:docPartUnique/>
         </w:docPartObj>
       </w:sdtPr>
+      <w:sdtEndPr/>
       <w:sdtContent>
         <w:p/>
         <w:p>
@@ -211,6 +212,7 @@
                                     <w:dataBinding w:prefixMappings="xmlns:ns0='http://purl.org/dc/elements/1.1/' xmlns:ns1='http://schemas.openxmlformats.org/package/2006/metadata/core-properties' " w:xpath="/ns1:coreProperties[1]/ns0:title[1]" w:storeItemID="{6C3C8BC8-F283-45AE-878A-BAB7291924A1}"/>
                                     <w:text/>
                                   </w:sdtPr>
+                                  <w:sdtEndPr/>
                                   <w:sdtContent>
                                     <w:r>
                                       <w:rPr>
@@ -218,7 +220,15 @@
                                         <w:sz w:val="72"/>
                                         <w:szCs w:val="72"/>
                                       </w:rPr>
-                                      <w:t>A Programmatic Analysis of Brexit Dates</w:t>
+                                      <w:t xml:space="preserve">A Programmatic Analysis of Brexit </w:t>
+                                    </w:r>
+                                    <w:r>
+                                      <w:rPr>
+                                        <w:color w:val="4472C4" w:themeColor="accent1"/>
+                                        <w:sz w:val="72"/>
+                                        <w:szCs w:val="72"/>
+                                      </w:rPr>
+                                      <w:t>Events</w:t>
                                     </w:r>
                                   </w:sdtContent>
                                 </w:sdt>
@@ -237,6 +247,7 @@
                                   <w:dataBinding w:prefixMappings="xmlns:ns0='http://purl.org/dc/elements/1.1/' xmlns:ns1='http://schemas.openxmlformats.org/package/2006/metadata/core-properties' " w:xpath="/ns1:coreProperties[1]/ns0:subject[1]" w:storeItemID="{6C3C8BC8-F283-45AE-878A-BAB7291924A1}"/>
                                   <w:text/>
                                 </w:sdtPr>
+                                <w:sdtEndPr/>
                                 <w:sdtContent>
                                   <w:p>
                                     <w:pPr>
@@ -275,6 +286,7 @@
                                   <w:dataBinding w:prefixMappings="xmlns:ns0='http://purl.org/dc/elements/1.1/' xmlns:ns1='http://schemas.openxmlformats.org/package/2006/metadata/core-properties' " w:xpath="/ns1:coreProperties[1]/ns0:creator[1]" w:storeItemID="{6C3C8BC8-F283-45AE-878A-BAB7291924A1}"/>
                                   <w:text/>
                                 </w:sdtPr>
+                                <w:sdtEndPr/>
                                 <w:sdtContent>
                                   <w:p>
                                     <w:pPr>
@@ -321,7 +333,11 @@
               </mc:Choice>
               <mc:Fallback>
                 <w:pict>
-                  <v:shape w14:anchorId="12F98EA6" id="Text Box 131" o:spid="_x0000_s1027" type="#_x0000_t202" style="position:absolute;margin-left:0;margin-top:0;width:369pt;height:529.2pt;z-index:251660288;visibility:visible;mso-wrap-style:square;mso-width-percent:790;mso-height-percent:350;mso-left-percent:77;mso-top-percent:540;mso-wrap-distance-left:14.4pt;mso-wrap-distance-top:0;mso-wrap-distance-right:14.4pt;mso-wrap-distance-bottom:0;mso-position-horizontal-relative:margin;mso-position-vertical-relative:page;mso-width-percent:790;mso-height-percent:350;mso-left-percent:77;mso-top-percent:540;mso-width-relative:margin;mso-height-relative:page;v-text-anchor:top" o:gfxdata="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" filled="f" stroked="f" strokeweight=".5pt">
+                  <v:shapetype w14:anchorId="12F98EA6" id="_x0000_t202" coordsize="21600,21600" o:spt="202" path="m,l,21600r21600,l21600,xe">
+                    <v:stroke joinstyle="miter"/>
+                    <v:path gradientshapeok="t" o:connecttype="rect"/>
+                  </v:shapetype>
+                  <v:shape id="Text Box 131" o:spid="_x0000_s1027" type="#_x0000_t202" style="position:absolute;margin-left:0;margin-top:0;width:369pt;height:529.2pt;z-index:251660288;visibility:visible;mso-wrap-style:square;mso-width-percent:790;mso-height-percent:350;mso-left-percent:77;mso-top-percent:540;mso-wrap-distance-left:14.4pt;mso-wrap-distance-top:0;mso-wrap-distance-right:14.4pt;mso-wrap-distance-bottom:0;mso-position-horizontal-relative:margin;mso-position-vertical-relative:page;mso-width-percent:790;mso-height-percent:350;mso-left-percent:77;mso-top-percent:540;mso-width-relative:margin;mso-height-relative:page;v-text-anchor:top" o:gfxdata="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" filled="f" stroked="f" strokeweight=".5pt">
                     <v:textbox style="mso-fit-shape-to-text:t" inset="0,0,0,0">
                       <w:txbxContent>
                         <w:p>
@@ -347,6 +363,7 @@
                               <w:dataBinding w:prefixMappings="xmlns:ns0='http://purl.org/dc/elements/1.1/' xmlns:ns1='http://schemas.openxmlformats.org/package/2006/metadata/core-properties' " w:xpath="/ns1:coreProperties[1]/ns0:title[1]" w:storeItemID="{6C3C8BC8-F283-45AE-878A-BAB7291924A1}"/>
                               <w:text/>
                             </w:sdtPr>
+                            <w:sdtEndPr/>
                             <w:sdtContent>
                               <w:r>
                                 <w:rPr>
@@ -354,7 +371,15 @@
                                   <w:sz w:val="72"/>
                                   <w:szCs w:val="72"/>
                                 </w:rPr>
-                                <w:t>A Programmatic Analysis of Brexit Dates</w:t>
+                                <w:t xml:space="preserve">A Programmatic Analysis of Brexit </w:t>
+                              </w:r>
+                              <w:r>
+                                <w:rPr>
+                                  <w:color w:val="4472C4" w:themeColor="accent1"/>
+                                  <w:sz w:val="72"/>
+                                  <w:szCs w:val="72"/>
+                                </w:rPr>
+                                <w:t>Events</w:t>
                               </w:r>
                             </w:sdtContent>
                           </w:sdt>
@@ -373,6 +398,7 @@
                             <w:dataBinding w:prefixMappings="xmlns:ns0='http://purl.org/dc/elements/1.1/' xmlns:ns1='http://schemas.openxmlformats.org/package/2006/metadata/core-properties' " w:xpath="/ns1:coreProperties[1]/ns0:subject[1]" w:storeItemID="{6C3C8BC8-F283-45AE-878A-BAB7291924A1}"/>
                             <w:text/>
                           </w:sdtPr>
+                          <w:sdtEndPr/>
                           <w:sdtContent>
                             <w:p>
                               <w:pPr>
@@ -411,6 +437,7 @@
                             <w:dataBinding w:prefixMappings="xmlns:ns0='http://purl.org/dc/elements/1.1/' xmlns:ns1='http://schemas.openxmlformats.org/package/2006/metadata/core-properties' " w:xpath="/ns1:coreProperties[1]/ns0:creator[1]" w:storeItemID="{6C3C8BC8-F283-45AE-878A-BAB7291924A1}"/>
                             <w:text/>
                           </w:sdtPr>
+                          <w:sdtEndPr/>
                           <w:sdtContent>
                             <w:p>
                               <w:pPr>
@@ -528,6 +555,7 @@
                                     <w:calendar w:val="gregorian"/>
                                   </w:date>
                                 </w:sdtPr>
+                                <w:sdtEndPr/>
                                 <w:sdtContent>
                                   <w:p>
                                     <w:pPr>
@@ -633,6 +661,12 @@
     </w:sdt>
     <w:sdt>
       <w:sdtPr>
+        <w:rPr>
+          <w:rFonts w:asciiTheme="minorHAnsi" w:eastAsiaTheme="minorEastAsia" w:hAnsiTheme="minorHAnsi" w:cstheme="minorBidi"/>
+          <w:color w:val="auto"/>
+          <w:sz w:val="20"/>
+          <w:szCs w:val="20"/>
+        </w:rPr>
         <w:id w:val="226811201"/>
         <w:docPartObj>
           <w:docPartGallery w:val="Table of Contents"/>
@@ -641,13 +675,9 @@
       </w:sdtPr>
       <w:sdtEndPr>
         <w:rPr>
-          <w:rFonts w:asciiTheme="minorHAnsi" w:eastAsiaTheme="minorEastAsia" w:hAnsiTheme="minorHAnsi" w:cstheme="minorBidi"/>
           <w:b/>
           <w:bCs/>
           <w:noProof/>
-          <w:color w:val="auto"/>
-          <w:sz w:val="20"/>
-          <w:szCs w:val="20"/>
         </w:rPr>
       </w:sdtEndPr>
       <w:sdtContent>
@@ -16789,8 +16819,6 @@
         <w:spacing w:line="360" w:lineRule="auto"/>
       </w:pPr>
       <w:bookmarkStart w:id="14" w:name="_Toc478815455"/>
-      <w:bookmarkStart w:id="15" w:name="_GoBack"/>
-      <w:bookmarkEnd w:id="15"/>
       <w:r>
         <w:lastRenderedPageBreak/>
         <w:t>Figure 7 –</w:t>
@@ -17046,11 +17074,11 @@
         <w:pStyle w:val="Heading1"/>
         <w:spacing w:line="360" w:lineRule="auto"/>
       </w:pPr>
-      <w:bookmarkStart w:id="16" w:name="_Toc478815456"/>
+      <w:bookmarkStart w:id="15" w:name="_Toc478815456"/>
       <w:r>
         <w:t>Question 5</w:t>
       </w:r>
-      <w:bookmarkEnd w:id="16"/>
+      <w:bookmarkEnd w:id="15"/>
     </w:p>
     <w:p>
       <w:pPr>
@@ -17081,22 +17109,19 @@
       </w:r>
       <w:r>
         <w:lastRenderedPageBreak/>
-        <w:t xml:space="preserve">standard deviations, it is classified as neutral. The code in the </w:t>
-      </w:r>
-      <w:commentRangeStart w:id="17"/>
-      <w:r>
-        <w:rPr>
-          <w:highlight w:val="yellow"/>
-        </w:rPr>
-        <w:t>relevant appendix</w:t>
-      </w:r>
-      <w:commentRangeEnd w:id="17"/>
-      <w:r>
-        <w:rPr>
-          <w:rStyle w:val="CommentReference"/>
-          <w:highlight w:val="yellow"/>
-        </w:rPr>
-        <w:commentReference w:id="17"/>
+        <w:t xml:space="preserve">standard deviations, it is classified as neutral. The code in </w:t>
+      </w:r>
+      <w:r>
+        <w:t xml:space="preserve">the </w:t>
+      </w:r>
+      <w:r>
+        <w:t>A</w:t>
+      </w:r>
+      <w:r>
+        <w:t>ppendix</w:t>
+      </w:r>
+      <w:r>
+        <w:t xml:space="preserve"> 5</w:t>
       </w:r>
       <w:r>
         <w:t xml:space="preserve"> is designed to be easily modifiable; the standard deviation metric, rolling window size, and measured variable. Table 8 presents the classifications of key events. </w:t>
@@ -17107,11 +17132,11 @@
         <w:pStyle w:val="Heading3"/>
         <w:spacing w:line="360" w:lineRule="auto"/>
       </w:pPr>
-      <w:bookmarkStart w:id="18" w:name="_Toc478815457"/>
+      <w:bookmarkStart w:id="16" w:name="_Toc478815457"/>
       <w:r>
         <w:t>Table 8 – Key Event Classifications</w:t>
       </w:r>
-      <w:bookmarkEnd w:id="18"/>
+      <w:bookmarkEnd w:id="16"/>
     </w:p>
     <w:tbl>
       <w:tblPr>
@@ -18428,7 +18453,13 @@
         <w:spacing w:line="360" w:lineRule="auto"/>
       </w:pPr>
       <w:r>
-        <w:t>This method does a fair job at classifying events, and can be used on any element in the sample with the exception of the first 30 days. Table 9 presents five days before and after the June 24</w:t>
+        <w:t xml:space="preserve">This method does a fair job at classifying events, and can be used on any element in the sample </w:t>
+      </w:r>
+      <w:r>
+        <w:t>except for</w:t>
+      </w:r>
+      <w:r>
+        <w:t xml:space="preserve"> the first 30 days. Table 9 presents five days before and after the June 24</w:t>
       </w:r>
       <w:r>
         <w:rPr>
@@ -18448,11 +18479,11 @@
         <w:pStyle w:val="Heading3"/>
         <w:spacing w:line="360" w:lineRule="auto"/>
       </w:pPr>
-      <w:bookmarkStart w:id="19" w:name="_Toc478815458"/>
+      <w:bookmarkStart w:id="17" w:name="_Toc478815458"/>
       <w:r>
         <w:t>Table 9 – Surrounding Day Classification</w:t>
       </w:r>
-      <w:bookmarkEnd w:id="19"/>
+      <w:bookmarkEnd w:id="17"/>
     </w:p>
     <w:p>
       <w:pPr>
@@ -20645,12 +20676,12 @@
         <w:pStyle w:val="Heading3"/>
         <w:spacing w:line="360" w:lineRule="auto"/>
       </w:pPr>
-      <w:bookmarkStart w:id="20" w:name="_Toc478815459"/>
+      <w:bookmarkStart w:id="18" w:name="_Toc478815459"/>
       <w:r>
         <w:lastRenderedPageBreak/>
         <w:t>Table 10 – Surrounding Day Classification All Assets</w:t>
       </w:r>
-      <w:bookmarkEnd w:id="20"/>
+      <w:bookmarkEnd w:id="18"/>
     </w:p>
     <w:p>
       <w:pPr>
@@ -24985,12 +25016,12 @@
         <w:pStyle w:val="Heading3"/>
         <w:spacing w:line="360" w:lineRule="auto"/>
       </w:pPr>
-      <w:bookmarkStart w:id="21" w:name="_Toc478815460"/>
+      <w:bookmarkStart w:id="19" w:name="_Toc478815460"/>
       <w:r>
         <w:lastRenderedPageBreak/>
         <w:t>Table 11 – Regression Results</w:t>
       </w:r>
-      <w:bookmarkEnd w:id="21"/>
+      <w:bookmarkEnd w:id="19"/>
     </w:p>
     <w:p>
       <w:pPr>
@@ -26350,11 +26381,11 @@
         <w:pStyle w:val="Heading1"/>
         <w:spacing w:line="360" w:lineRule="auto"/>
       </w:pPr>
-      <w:bookmarkStart w:id="22" w:name="_Toc478815461"/>
+      <w:bookmarkStart w:id="20" w:name="_Toc478815461"/>
       <w:r>
         <w:t>Conclusion</w:t>
       </w:r>
-      <w:bookmarkEnd w:id="22"/>
+      <w:bookmarkEnd w:id="20"/>
     </w:p>
     <w:p>
       <w:pPr>
@@ -26396,11 +26427,11 @@
         <w:pStyle w:val="Heading1"/>
         <w:spacing w:line="360" w:lineRule="auto"/>
       </w:pPr>
-      <w:bookmarkStart w:id="23" w:name="_Toc478815462"/>
+      <w:bookmarkStart w:id="21" w:name="_Toc478815462"/>
       <w:r>
         <w:t>Appendix 1</w:t>
       </w:r>
-      <w:bookmarkEnd w:id="23"/>
+      <w:bookmarkEnd w:id="21"/>
     </w:p>
     <w:p>
       <w:pPr>
@@ -27238,6 +27269,8 @@
         </w:rPr>
         <w:t> </w:t>
       </w:r>
+      <w:bookmarkStart w:id="22" w:name="_GoBack"/>
+      <w:bookmarkEnd w:id="22"/>
     </w:p>
     <w:p>
       <w:pPr>
@@ -28651,12 +28684,12 @@
         <w:pStyle w:val="Heading1"/>
         <w:spacing w:line="360" w:lineRule="auto"/>
       </w:pPr>
-      <w:bookmarkStart w:id="24" w:name="_Toc478815463"/>
+      <w:bookmarkStart w:id="23" w:name="_Toc478815463"/>
       <w:r>
         <w:lastRenderedPageBreak/>
         <w:t>Appendix 2</w:t>
       </w:r>
-      <w:bookmarkEnd w:id="24"/>
+      <w:bookmarkEnd w:id="23"/>
     </w:p>
     <w:p>
       <w:pPr>
@@ -30979,12 +31012,12 @@
         <w:pStyle w:val="Heading1"/>
         <w:spacing w:line="360" w:lineRule="auto"/>
       </w:pPr>
-      <w:bookmarkStart w:id="25" w:name="_Toc478815464"/>
+      <w:bookmarkStart w:id="24" w:name="_Toc478815464"/>
       <w:r>
         <w:lastRenderedPageBreak/>
         <w:t>Appendix 3</w:t>
       </w:r>
-      <w:bookmarkEnd w:id="25"/>
+      <w:bookmarkEnd w:id="24"/>
     </w:p>
     <w:p>
       <w:pPr>
@@ -35209,12 +35242,12 @@
       <w:pPr>
         <w:pStyle w:val="Heading1"/>
       </w:pPr>
-      <w:bookmarkStart w:id="26" w:name="_Toc478815465"/>
+      <w:bookmarkStart w:id="25" w:name="_Toc478815465"/>
       <w:r>
         <w:lastRenderedPageBreak/>
         <w:t>Appendix 4</w:t>
       </w:r>
-      <w:bookmarkEnd w:id="26"/>
+      <w:bookmarkEnd w:id="25"/>
     </w:p>
     <w:p>
       <w:pPr>
@@ -38675,12 +38708,12 @@
       <w:pPr>
         <w:pStyle w:val="Heading1"/>
       </w:pPr>
-      <w:bookmarkStart w:id="27" w:name="_Toc478815466"/>
+      <w:bookmarkStart w:id="26" w:name="_Toc478815466"/>
       <w:r>
         <w:lastRenderedPageBreak/>
         <w:t>Appendix 5</w:t>
       </w:r>
-      <w:bookmarkEnd w:id="27"/>
+      <w:bookmarkEnd w:id="26"/>
     </w:p>
     <w:p>
       <w:pPr>
@@ -44741,44 +44774,6 @@
     </w:sectPr>
   </w:body>
 </w:document>
-</file>
-
-<file path=word/comments.xml><?xml version="1.0" encoding="utf-8"?>
-<w:comments xmlns:wpc="http://schemas.microsoft.com/office/word/2010/wordprocessingCanvas" xmlns:cx="http://schemas.microsoft.com/office/drawing/2014/chartex" xmlns:cx1="http://schemas.microsoft.com/office/drawing/2015/9/8/chartex" xmlns:cx2="http://schemas.microsoft.com/office/drawing/2015/10/21/chartex" xmlns:cx3="http://schemas.microsoft.com/office/drawing/2016/5/9/chartex" xmlns:cx4="http://schemas.microsoft.com/office/drawing/2016/5/10/chartex" xmlns:cx5="http://schemas.microsoft.com/office/drawing/2016/5/11/chartex" xmlns:cx6="http://schemas.microsoft.com/office/drawing/2016/5/12/chartex" xmlns:cx7="http://schemas.microsoft.com/office/drawing/2016/5/13/chartex" xmlns:cx8="http://schemas.microsoft.com/office/drawing/2016/5/14/chartex" xmlns:mc="http://schemas.openxmlformats.org/markup-compatibility/2006" xmlns:o="urn:schemas-microsoft-com:office:office" xmlns:r="http://schemas.openxmlformats.org/officeDocument/2006/relationships" xmlns:m="http://schemas.openxmlformats.org/officeDocument/2006/math" xmlns:v="urn:schemas-microsoft-com:vml" xmlns:wp14="http://schemas.microsoft.com/office/word/2010/wordprocessingDrawing" xmlns:wp="http://schemas.openxmlformats.org/drawingml/2006/wordprocessingDrawing" xmlns:w10="urn:schemas-microsoft-com:office:word" xmlns:w="http://schemas.openxmlformats.org/wordprocessingml/2006/main" xmlns:w14="http://schemas.microsoft.com/office/word/2010/wordml" xmlns:w15="http://schemas.microsoft.com/office/word/2012/wordml" xmlns:w16se="http://schemas.microsoft.com/office/word/2015/wordml/symex" xmlns:wpg="http://schemas.microsoft.com/office/word/2010/wordprocessingGroup" xmlns:wpi="http://schemas.microsoft.com/office/word/2010/wordprocessingInk" xmlns:wne="http://schemas.microsoft.com/office/word/2006/wordml" xmlns:wps="http://schemas.microsoft.com/office/word/2010/wordprocessingShape" mc:Ignorable="w14 w15 w16se wp14">
-  <w:comment w:id="17" w:author="Cameron Pfiffer" w:date="2017-03-31T21:56:00Z" w:initials="CP">
-    <w:p>
-      <w:pPr>
-        <w:pStyle w:val="CommentText"/>
-        <w:rPr>
-          <w:noProof/>
-        </w:rPr>
-      </w:pPr>
-      <w:r>
-        <w:rPr>
-          <w:rStyle w:val="CommentReference"/>
-        </w:rPr>
-        <w:annotationRef/>
-      </w:r>
-      <w:r>
-        <w:rPr>
-          <w:noProof/>
-        </w:rPr>
-        <w:t>Change to appropriate appendix.</w:t>
-      </w:r>
-    </w:p>
-    <w:p>
-      <w:pPr>
-        <w:pStyle w:val="CommentText"/>
-      </w:pPr>
-    </w:p>
-  </w:comment>
-</w:comments>
-</file>
-
-<file path=word/commentsExtended.xml><?xml version="1.0" encoding="utf-8"?>
-<w15:commentsEx xmlns:wpc="http://schemas.microsoft.com/office/word/2010/wordprocessingCanvas" xmlns:cx="http://schemas.microsoft.com/office/drawing/2014/chartex" xmlns:cx1="http://schemas.microsoft.com/office/drawing/2015/9/8/chartex" xmlns:cx2="http://schemas.microsoft.com/office/drawing/2015/10/21/chartex" xmlns:cx3="http://schemas.microsoft.com/office/drawing/2016/5/9/chartex" xmlns:cx4="http://schemas.microsoft.com/office/drawing/2016/5/10/chartex" xmlns:cx5="http://schemas.microsoft.com/office/drawing/2016/5/11/chartex" xmlns:cx6="http://schemas.microsoft.com/office/drawing/2016/5/12/chartex" xmlns:cx7="http://schemas.microsoft.com/office/drawing/2016/5/13/chartex" xmlns:cx8="http://schemas.microsoft.com/office/drawing/2016/5/14/chartex" xmlns:mc="http://schemas.openxmlformats.org/markup-compatibility/2006" xmlns:o="urn:schemas-microsoft-com:office:office" xmlns:r="http://schemas.openxmlformats.org/officeDocument/2006/relationships" xmlns:m="http://schemas.openxmlformats.org/officeDocument/2006/math" xmlns:v="urn:schemas-microsoft-com:vml" xmlns:wp14="http://schemas.microsoft.com/office/word/2010/wordprocessingDrawing" xmlns:wp="http://schemas.openxmlformats.org/drawingml/2006/wordprocessingDrawing" xmlns:w10="urn:schemas-microsoft-com:office:word" xmlns:w="http://schemas.openxmlformats.org/wordprocessingml/2006/main" xmlns:w14="http://schemas.microsoft.com/office/word/2010/wordml" xmlns:w15="http://schemas.microsoft.com/office/word/2012/wordml" xmlns:w16se="http://schemas.microsoft.com/office/word/2015/wordml/symex" xmlns:wpg="http://schemas.microsoft.com/office/word/2010/wordprocessingGroup" xmlns:wpi="http://schemas.microsoft.com/office/word/2010/wordprocessingInk" xmlns:wne="http://schemas.microsoft.com/office/word/2006/wordml" xmlns:wps="http://schemas.microsoft.com/office/word/2010/wordprocessingShape" mc:Ignorable="w14 w15 w16se wp14">
-  <w15:commentEx w15:paraId="0C9F1441" w15:done="0"/>
-</w15:commentsEx>
 </file>
 
 <file path=word/endnotes.xml><?xml version="1.0" encoding="utf-8"?>
@@ -46599,14 +46594,6 @@
     <w:abstractNumId w:val="8"/>
   </w:num>
 </w:numbering>
-</file>
-
-<file path=word/people.xml><?xml version="1.0" encoding="utf-8"?>
-<w15:people xmlns:wpc="http://schemas.microsoft.com/office/word/2010/wordprocessingCanvas" xmlns:cx="http://schemas.microsoft.com/office/drawing/2014/chartex" xmlns:cx1="http://schemas.microsoft.com/office/drawing/2015/9/8/chartex" xmlns:cx2="http://schemas.microsoft.com/office/drawing/2015/10/21/chartex" xmlns:cx3="http://schemas.microsoft.com/office/drawing/2016/5/9/chartex" xmlns:cx4="http://schemas.microsoft.com/office/drawing/2016/5/10/chartex" xmlns:cx5="http://schemas.microsoft.com/office/drawing/2016/5/11/chartex" xmlns:cx6="http://schemas.microsoft.com/office/drawing/2016/5/12/chartex" xmlns:cx7="http://schemas.microsoft.com/office/drawing/2016/5/13/chartex" xmlns:cx8="http://schemas.microsoft.com/office/drawing/2016/5/14/chartex" xmlns:mc="http://schemas.openxmlformats.org/markup-compatibility/2006" xmlns:o="urn:schemas-microsoft-com:office:office" xmlns:r="http://schemas.openxmlformats.org/officeDocument/2006/relationships" xmlns:m="http://schemas.openxmlformats.org/officeDocument/2006/math" xmlns:v="urn:schemas-microsoft-com:vml" xmlns:wp14="http://schemas.microsoft.com/office/word/2010/wordprocessingDrawing" xmlns:wp="http://schemas.openxmlformats.org/drawingml/2006/wordprocessingDrawing" xmlns:w10="urn:schemas-microsoft-com:office:word" xmlns:w="http://schemas.openxmlformats.org/wordprocessingml/2006/main" xmlns:w14="http://schemas.microsoft.com/office/word/2010/wordml" xmlns:w15="http://schemas.microsoft.com/office/word/2012/wordml" xmlns:w16se="http://schemas.microsoft.com/office/word/2015/wordml/symex" xmlns:wpg="http://schemas.microsoft.com/office/word/2010/wordprocessingGroup" xmlns:wpi="http://schemas.microsoft.com/office/word/2010/wordprocessingInk" xmlns:wne="http://schemas.microsoft.com/office/word/2006/wordml" xmlns:wps="http://schemas.microsoft.com/office/word/2010/wordprocessingShape" mc:Ignorable="w14 w15 w16se wp14">
-  <w15:person w15:author="Cameron Pfiffer">
-    <w15:presenceInfo w15:providerId="Windows Live" w15:userId="8731a12c7aa9a180"/>
-  </w15:person>
-</w15:people>
 </file>
 
 <file path=word/styles.xml><?xml version="1.0" encoding="utf-8"?>
@@ -48505,7 +48492,7 @@
 </file>
 
 <file path=customXml/itemProps2.xml><?xml version="1.0" encoding="utf-8"?>
-<ds:datastoreItem xmlns:ds="http://schemas.openxmlformats.org/officeDocument/2006/customXml" ds:itemID="{0038C6E9-D534-4D4A-BF19-F1B09F8DE72B}">
+<ds:datastoreItem xmlns:ds="http://schemas.openxmlformats.org/officeDocument/2006/customXml" ds:itemID="{E1A470A7-4364-4A38-8C4B-FF6F81B86B46}">
   <ds:schemaRefs>
     <ds:schemaRef ds:uri="http://schemas.openxmlformats.org/officeDocument/2006/bibliography"/>
   </ds:schemaRefs>

</xml_diff>